<commit_message>
Fix filenames from #117
Signed-off-by: Gergely Imreh <gergely.imreh@faculty.ai>
</commit_message>
<xml_diff>
--- a/docs/source/docs/NCCID_Data_Access_Request_Form.docx
+++ b/docs/source/docs/NCCID_Data_Access_Request_Form.docx
@@ -2213,6 +2213,152 @@
                 <w:rtl w:val="0"/>
               </w:rPr>
               <w:t xml:space="preserve">The Project Plan is an important element in the evaluation of data access requests but it is not the only aspect being considered, as the assessment is based on the entirety of this form.</w:t>
+            </w:r>
+          </w:p>
+        </w:tc>
+      </w:tr>
+      <w:tr>
+        <w:trPr>
+          <w:trHeight w:val="440" w:hRule="atLeast"/>
+        </w:trPr>
+        <w:tc>
+          <w:tcPr>
+            <w:shd w:fill="auto" w:val="clear"/>
+            <w:tcMar>
+              <w:top w:w="100.0" w:type="dxa"/>
+              <w:left w:w="100.0" w:type="dxa"/>
+              <w:bottom w:w="100.0" w:type="dxa"/>
+              <w:right w:w="100.0" w:type="dxa"/>
+            </w:tcMar>
+            <w:vAlign w:val="top"/>
+          </w:tcPr>
+          <w:p>
+            <w:pPr>
+              <w:widowControl w:val="0"/>
+              <w:rPr>
+                <w:b w:val="1"/>
+                <w:color w:val="1155cc"/>
+                <w:sz w:val="24"/>
+                <w:szCs w:val="24"/>
+              </w:rPr>
+            </w:pPr>
+            <w:r>
+              <w:rPr>
+                <w:b w:val="1"/>
+                <w:color w:val="1155cc"/>
+                <w:sz w:val="24"/>
+                <w:szCs w:val="24"/>
+                <w:rtl w:val="0"/>
+              </w:rPr>
+              <w:t xml:space="preserve">Project summary (250 words)</w:t>
+            </w:r>
+          </w:p>
+          <w:p>
+            <w:pPr>
+              <w:widowControl w:val="0"/>
+              <w:rPr>
+                <w:b w:val="1"/>
+                <w:color w:val="1155cc"/>
+                <w:sz w:val="24"/>
+                <w:szCs w:val="24"/>
+              </w:rPr>
+            </w:pPr>
+            <w:r>
+              <w:rPr>
+                <w:b w:val="1"/>
+                <w:color w:val="1155cc"/>
+                <w:sz w:val="20"/>
+                <w:szCs w:val="20"/>
+                <w:rtl w:val="0"/>
+              </w:rPr>
+              <w:t xml:space="preserve">Note: </w:t>
+            </w:r>
+            <w:r>
+              <w:rPr>
+                <w:sz w:val="20"/>
+                <w:szCs w:val="20"/>
+                <w:rtl w:val="0"/>
+              </w:rPr>
+              <w:t xml:space="preserve">Please provide a layperson summary of your project, highlighting the expected benefits to patients, staff and the healthcare system. This is for inclusion in the websites of the NCCID and linked </w:t>
+            </w:r>
+            <w:r>
+              <w:rPr>
+                <w:sz w:val="20"/>
+                <w:szCs w:val="20"/>
+                <w:rtl w:val="0"/>
+              </w:rPr>
+              <w:t xml:space="preserve">initiatives</w:t>
+            </w:r>
+            <w:r>
+              <w:rPr>
+                <w:sz w:val="20"/>
+                <w:szCs w:val="20"/>
+                <w:rtl w:val="0"/>
+              </w:rPr>
+              <w:t xml:space="preserve"> to inform the public about the benefits of patient data utilisation. The layperson summary will be made publicly available if the data access request is accepted.</w:t>
+            </w:r>
+            <w:r>
+              <w:rPr>
+                <w:sz w:val="20"/>
+                <w:szCs w:val="20"/>
+                <w:rtl w:val="0"/>
+              </w:rPr>
+              <w:t xml:space="preserve"> </w:t>
+            </w:r>
+            <w:r>
+              <w:rPr>
+                <w:sz w:val="20"/>
+                <w:szCs w:val="20"/>
+                <w:u w:val="single"/>
+                <w:rtl w:val="0"/>
+              </w:rPr>
+              <w:t xml:space="preserve">Do not include any commercially sensitive information</w:t>
+            </w:r>
+            <w:r>
+              <w:rPr>
+                <w:sz w:val="20"/>
+                <w:szCs w:val="20"/>
+                <w:rtl w:val="0"/>
+              </w:rPr>
+              <w:t xml:space="preserve"> in this text.</w:t>
+            </w:r>
+            <w:r>
+              <w:rPr>
+                <w:rtl w:val="0"/>
+              </w:rPr>
+            </w:r>
+          </w:p>
+        </w:tc>
+      </w:tr>
+      <w:tr>
+        <w:trPr>
+          <w:trHeight w:val="440" w:hRule="atLeast"/>
+        </w:trPr>
+        <w:tc>
+          <w:tcPr>
+            <w:shd w:fill="auto" w:val="clear"/>
+            <w:tcMar>
+              <w:top w:w="100.0" w:type="dxa"/>
+              <w:left w:w="100.0" w:type="dxa"/>
+              <w:bottom w:w="100.0" w:type="dxa"/>
+              <w:right w:w="100.0" w:type="dxa"/>
+            </w:tcMar>
+            <w:vAlign w:val="top"/>
+          </w:tcPr>
+          <w:p>
+            <w:pPr>
+              <w:widowControl w:val="0"/>
+              <w:rPr>
+                <w:b w:val="1"/>
+                <w:color w:val="1155cc"/>
+                <w:sz w:val="24"/>
+                <w:szCs w:val="24"/>
+              </w:rPr>
+            </w:pPr>
+            <w:r>
+              <w:rPr>
+                <w:rtl w:val="0"/>
+              </w:rPr>
             </w:r>
           </w:p>
         </w:tc>

</xml_diff>